<commit_message>
final commit for programming languages exam
</commit_message>
<xml_diff>
--- a/communications/communication_draft.docx
+++ b/communications/communication_draft.docx
@@ -1912,6 +1912,155 @@
     </w:p>
     <w:p>
       <w:pPr>
+        <w:tabs>
+          <w:tab w:val="left" w:pos="993"/>
+        </w:tabs>
+        <w:spacing w:line="360" w:lineRule="auto"/>
+        <w:rPr>
+          <w:noProof/>
+        </w:rPr>
+      </w:pPr>
+      <w:r>
+        <w:rPr>
+          <w:noProof/>
+          <w:lang w:val="en-US"/>
+        </w:rPr>
+        <w:t>Representational State Transfer</w:t>
+      </w:r>
+      <w:r>
+        <w:rPr>
+          <w:noProof/>
+        </w:rPr>
+        <w:t xml:space="preserve"> (</w:t>
+      </w:r>
+      <w:r>
+        <w:rPr>
+          <w:noProof/>
+          <w:lang w:val="en-US"/>
+        </w:rPr>
+        <w:t>REST</w:t>
+      </w:r>
+      <w:r>
+        <w:rPr>
+          <w:noProof/>
+        </w:rPr>
+        <w:t>)</w:t>
+      </w:r>
+      <w:r>
+        <w:rPr>
+          <w:noProof/>
+          <w:lang w:val="en-US"/>
+        </w:rPr>
+        <w:t xml:space="preserve"> </w:t>
+      </w:r>
+      <w:r>
+        <w:rPr>
+          <w:noProof/>
+        </w:rPr>
+        <w:t>е</w:t>
+      </w:r>
+      <w:r>
+        <w:rPr>
+          <w:noProof/>
+          <w:lang w:val="en-US"/>
+        </w:rPr>
+        <w:t xml:space="preserve"> </w:t>
+      </w:r>
+      <w:r>
+        <w:rPr>
+          <w:noProof/>
+        </w:rPr>
+        <w:t xml:space="preserve">един от </w:t>
+      </w:r>
+      <w:r>
+        <w:rPr>
+          <w:noProof/>
+          <w:lang w:val="en-US"/>
+        </w:rPr>
+        <w:t>най-използвани</w:t>
+      </w:r>
+      <w:r>
+        <w:rPr>
+          <w:noProof/>
+        </w:rPr>
+        <w:t>те</w:t>
+      </w:r>
+      <w:r>
+        <w:rPr>
+          <w:noProof/>
+          <w:lang w:val="en-US"/>
+        </w:rPr>
+        <w:t xml:space="preserve"> API в днешно време</w:t>
+      </w:r>
+      <w:r>
+        <w:rPr>
+          <w:noProof/>
+        </w:rPr>
+        <w:t xml:space="preserve">. </w:t>
+      </w:r>
+      <w:r>
+        <w:rPr>
+          <w:noProof/>
+        </w:rPr>
+        <w:t>Разработчиците</w:t>
+      </w:r>
+      <w:r>
+        <w:rPr>
+          <w:noProof/>
+        </w:rPr>
+        <w:t xml:space="preserve"> могат да</w:t>
+      </w:r>
+      <w:r>
+        <w:rPr>
+          <w:noProof/>
+        </w:rPr>
+        <w:t xml:space="preserve"> използват</w:t>
+      </w:r>
+      <w:r>
+        <w:rPr>
+          <w:noProof/>
+        </w:rPr>
+        <w:t xml:space="preserve"> различни</w:t>
+      </w:r>
+      <w:r>
+        <w:rPr>
+          <w:noProof/>
+        </w:rPr>
+        <w:t xml:space="preserve"> HTTP </w:t>
+      </w:r>
+      <w:r>
+        <w:rPr>
+          <w:noProof/>
+        </w:rPr>
+        <w:t>методи н</w:t>
+      </w:r>
+      <w:r>
+        <w:rPr>
+          <w:noProof/>
+        </w:rPr>
+        <w:t xml:space="preserve">а </w:t>
+      </w:r>
+      <w:r>
+        <w:rPr>
+          <w:noProof/>
+        </w:rPr>
+        <w:t xml:space="preserve">един и </w:t>
+      </w:r>
+      <w:r>
+        <w:rPr>
+          <w:noProof/>
+        </w:rPr>
+        <w:t>същ URL</w:t>
+      </w:r>
+      <w:r>
+        <w:rPr>
+          <w:noProof/>
+        </w:rPr>
+        <w:t>.</w:t>
+      </w:r>
+    </w:p>
+    <w:p>
+      <w:pPr>
         <w:pStyle w:val="ListParagraph"/>
         <w:numPr>
           <w:ilvl w:val="0"/>
@@ -1926,25 +2075,7 @@
           <w:noProof/>
           <w:lang w:val="en-US"/>
         </w:rPr>
-        <w:t>REST</w:t>
-      </w:r>
-    </w:p>
-    <w:p>
-      <w:pPr>
-        <w:pStyle w:val="ListParagraph"/>
-        <w:numPr>
-          <w:ilvl w:val="0"/>
-          <w:numId w:val="38"/>
-        </w:numPr>
-        <w:rPr>
-          <w:noProof/>
-        </w:rPr>
-      </w:pPr>
-      <w:r>
-        <w:rPr>
-          <w:noProof/>
-          <w:lang w:val="en-US"/>
-        </w:rPr>
+        <w:lastRenderedPageBreak/>
         <w:t>ODATA</w:t>
       </w:r>
     </w:p>
@@ -1969,7 +2100,6 @@
         <w:rPr>
           <w:lang w:val="en-US"/>
         </w:rPr>
-        <w:lastRenderedPageBreak/>
         <w:t>2</w:t>
       </w:r>
       <w:r>
@@ -2170,6 +2300,7 @@
       </w:pPr>
       <w:bookmarkStart w:id="4" w:name="_Toc89497122"/>
       <w:r>
+        <w:lastRenderedPageBreak/>
         <w:t>2</w:t>
       </w:r>
       <w:r>
@@ -2248,7 +2379,6 @@
         <w:rPr>
           <w:noProof/>
         </w:rPr>
-        <w:lastRenderedPageBreak/>
         <w:drawing>
           <wp:inline distT="0" distB="0" distL="0" distR="0" wp14:anchorId="06A033CB" wp14:editId="589AB4C4">
             <wp:extent cx="6119495" cy="3678555"/>
@@ -2500,6 +2630,7 @@
         <w:rPr>
           <w:szCs w:val="28"/>
         </w:rPr>
+        <w:lastRenderedPageBreak/>
         <w:t>• Всяка микроуслуга може да бъде проектирана, разработена и внедрена независимо една от друга, което осигурява възможно за независима работа по отделни области на приложението.</w:t>
       </w:r>
     </w:p>
@@ -2517,7 +2648,6 @@
         <w:rPr>
           <w:szCs w:val="28"/>
         </w:rPr>
-        <w:lastRenderedPageBreak/>
         <w:t xml:space="preserve">•  </w:t>
       </w:r>
       <w:r>
@@ -2923,7 +3053,14 @@
         <w:rPr>
           <w:szCs w:val="28"/>
         </w:rPr>
-        <w:t xml:space="preserve"> илюстрира как монолитното структурираният модел се превръща в ориентирана към услуги, базирана на облак</w:t>
+        <w:t xml:space="preserve"> илюстрира как </w:t>
+      </w:r>
+      <w:r>
+        <w:rPr>
+          <w:szCs w:val="28"/>
+        </w:rPr>
+        <w:lastRenderedPageBreak/>
+        <w:t>монолитното структурираният модел се превръща в ориентирана към услуги, базирана на облак</w:t>
       </w:r>
       <w:r>
         <w:rPr>
@@ -2946,7 +3083,6 @@
         <w:rPr>
           <w:noProof/>
         </w:rPr>
-        <w:lastRenderedPageBreak/>
         <w:drawing>
           <wp:inline distT="0" distB="0" distL="0" distR="0" wp14:anchorId="69D46494" wp14:editId="204F6DC3">
             <wp:extent cx="6119495" cy="3045460"/>
@@ -10656,6 +10792,146 @@
     </w:lvl>
   </w:abstractNum>
   <w:abstractNum w:abstractNumId="32" w15:restartNumberingAfterBreak="0">
+    <w:nsid w:val="644A34B1"/>
+    <w:multiLevelType w:val="hybridMultilevel"/>
+    <w:tmpl w:val="2BAEF830"/>
+    <w:lvl w:ilvl="0" w:tplc="157A33F0">
+      <w:start w:val="1"/>
+      <w:numFmt w:val="bullet"/>
+      <w:lvlText w:val="•"/>
+      <w:lvlJc w:val="left"/>
+      <w:pPr>
+        <w:tabs>
+          <w:tab w:val="num" w:pos="720"/>
+        </w:tabs>
+        <w:ind w:left="720" w:hanging="360"/>
+      </w:pPr>
+      <w:rPr>
+        <w:rFonts w:ascii="Arial" w:hAnsi="Arial" w:hint="default"/>
+      </w:rPr>
+    </w:lvl>
+    <w:lvl w:ilvl="1" w:tplc="EBD63890" w:tentative="1">
+      <w:start w:val="1"/>
+      <w:numFmt w:val="bullet"/>
+      <w:lvlText w:val="•"/>
+      <w:lvlJc w:val="left"/>
+      <w:pPr>
+        <w:tabs>
+          <w:tab w:val="num" w:pos="1440"/>
+        </w:tabs>
+        <w:ind w:left="1440" w:hanging="360"/>
+      </w:pPr>
+      <w:rPr>
+        <w:rFonts w:ascii="Arial" w:hAnsi="Arial" w:hint="default"/>
+      </w:rPr>
+    </w:lvl>
+    <w:lvl w:ilvl="2" w:tplc="7956660A" w:tentative="1">
+      <w:start w:val="1"/>
+      <w:numFmt w:val="bullet"/>
+      <w:lvlText w:val="•"/>
+      <w:lvlJc w:val="left"/>
+      <w:pPr>
+        <w:tabs>
+          <w:tab w:val="num" w:pos="2160"/>
+        </w:tabs>
+        <w:ind w:left="2160" w:hanging="360"/>
+      </w:pPr>
+      <w:rPr>
+        <w:rFonts w:ascii="Arial" w:hAnsi="Arial" w:hint="default"/>
+      </w:rPr>
+    </w:lvl>
+    <w:lvl w:ilvl="3" w:tplc="E77E6D32" w:tentative="1">
+      <w:start w:val="1"/>
+      <w:numFmt w:val="bullet"/>
+      <w:lvlText w:val="•"/>
+      <w:lvlJc w:val="left"/>
+      <w:pPr>
+        <w:tabs>
+          <w:tab w:val="num" w:pos="2880"/>
+        </w:tabs>
+        <w:ind w:left="2880" w:hanging="360"/>
+      </w:pPr>
+      <w:rPr>
+        <w:rFonts w:ascii="Arial" w:hAnsi="Arial" w:hint="default"/>
+      </w:rPr>
+    </w:lvl>
+    <w:lvl w:ilvl="4" w:tplc="B41AC11E" w:tentative="1">
+      <w:start w:val="1"/>
+      <w:numFmt w:val="bullet"/>
+      <w:lvlText w:val="•"/>
+      <w:lvlJc w:val="left"/>
+      <w:pPr>
+        <w:tabs>
+          <w:tab w:val="num" w:pos="3600"/>
+        </w:tabs>
+        <w:ind w:left="3600" w:hanging="360"/>
+      </w:pPr>
+      <w:rPr>
+        <w:rFonts w:ascii="Arial" w:hAnsi="Arial" w:hint="default"/>
+      </w:rPr>
+    </w:lvl>
+    <w:lvl w:ilvl="5" w:tplc="3A7065EC" w:tentative="1">
+      <w:start w:val="1"/>
+      <w:numFmt w:val="bullet"/>
+      <w:lvlText w:val="•"/>
+      <w:lvlJc w:val="left"/>
+      <w:pPr>
+        <w:tabs>
+          <w:tab w:val="num" w:pos="4320"/>
+        </w:tabs>
+        <w:ind w:left="4320" w:hanging="360"/>
+      </w:pPr>
+      <w:rPr>
+        <w:rFonts w:ascii="Arial" w:hAnsi="Arial" w:hint="default"/>
+      </w:rPr>
+    </w:lvl>
+    <w:lvl w:ilvl="6" w:tplc="85742B78" w:tentative="1">
+      <w:start w:val="1"/>
+      <w:numFmt w:val="bullet"/>
+      <w:lvlText w:val="•"/>
+      <w:lvlJc w:val="left"/>
+      <w:pPr>
+        <w:tabs>
+          <w:tab w:val="num" w:pos="5040"/>
+        </w:tabs>
+        <w:ind w:left="5040" w:hanging="360"/>
+      </w:pPr>
+      <w:rPr>
+        <w:rFonts w:ascii="Arial" w:hAnsi="Arial" w:hint="default"/>
+      </w:rPr>
+    </w:lvl>
+    <w:lvl w:ilvl="7" w:tplc="F096411C" w:tentative="1">
+      <w:start w:val="1"/>
+      <w:numFmt w:val="bullet"/>
+      <w:lvlText w:val="•"/>
+      <w:lvlJc w:val="left"/>
+      <w:pPr>
+        <w:tabs>
+          <w:tab w:val="num" w:pos="5760"/>
+        </w:tabs>
+        <w:ind w:left="5760" w:hanging="360"/>
+      </w:pPr>
+      <w:rPr>
+        <w:rFonts w:ascii="Arial" w:hAnsi="Arial" w:hint="default"/>
+      </w:rPr>
+    </w:lvl>
+    <w:lvl w:ilvl="8" w:tplc="39585DD6" w:tentative="1">
+      <w:start w:val="1"/>
+      <w:numFmt w:val="bullet"/>
+      <w:lvlText w:val="•"/>
+      <w:lvlJc w:val="left"/>
+      <w:pPr>
+        <w:tabs>
+          <w:tab w:val="num" w:pos="6480"/>
+        </w:tabs>
+        <w:ind w:left="6480" w:hanging="360"/>
+      </w:pPr>
+      <w:rPr>
+        <w:rFonts w:ascii="Arial" w:hAnsi="Arial" w:hint="default"/>
+      </w:rPr>
+    </w:lvl>
+  </w:abstractNum>
+  <w:abstractNum w:abstractNumId="33" w15:restartNumberingAfterBreak="0">
     <w:nsid w:val="64AD0632"/>
     <w:multiLevelType w:val="hybridMultilevel"/>
     <w:tmpl w:val="978A2550"/>
@@ -10768,7 +11044,7 @@
       </w:rPr>
     </w:lvl>
   </w:abstractNum>
-  <w:abstractNum w:abstractNumId="33" w15:restartNumberingAfterBreak="0">
+  <w:abstractNum w:abstractNumId="34" w15:restartNumberingAfterBreak="0">
     <w:nsid w:val="67DB10A8"/>
     <w:multiLevelType w:val="hybridMultilevel"/>
     <w:tmpl w:val="C6A0A4AA"/>
@@ -10857,7 +11133,7 @@
       </w:pPr>
     </w:lvl>
   </w:abstractNum>
-  <w:abstractNum w:abstractNumId="34" w15:restartNumberingAfterBreak="0">
+  <w:abstractNum w:abstractNumId="35" w15:restartNumberingAfterBreak="0">
     <w:nsid w:val="6CA24E45"/>
     <w:multiLevelType w:val="hybridMultilevel"/>
     <w:tmpl w:val="C28AD30A"/>
@@ -10970,7 +11246,7 @@
       </w:rPr>
     </w:lvl>
   </w:abstractNum>
-  <w:abstractNum w:abstractNumId="35" w15:restartNumberingAfterBreak="0">
+  <w:abstractNum w:abstractNumId="36" w15:restartNumberingAfterBreak="0">
     <w:nsid w:val="71FE7148"/>
     <w:multiLevelType w:val="hybridMultilevel"/>
     <w:tmpl w:val="2904ED0C"/>
@@ -11059,7 +11335,7 @@
       </w:pPr>
     </w:lvl>
   </w:abstractNum>
-  <w:abstractNum w:abstractNumId="36" w15:restartNumberingAfterBreak="0">
+  <w:abstractNum w:abstractNumId="37" w15:restartNumberingAfterBreak="0">
     <w:nsid w:val="723D6387"/>
     <w:multiLevelType w:val="multilevel"/>
     <w:tmpl w:val="723D6387"/>
@@ -11172,7 +11448,7 @@
       </w:rPr>
     </w:lvl>
   </w:abstractNum>
-  <w:abstractNum w:abstractNumId="37" w15:restartNumberingAfterBreak="0">
+  <w:abstractNum w:abstractNumId="38" w15:restartNumberingAfterBreak="0">
     <w:nsid w:val="77DB63EF"/>
     <w:multiLevelType w:val="hybridMultilevel"/>
     <w:tmpl w:val="9CD06F8C"/>
@@ -11259,7 +11535,7 @@
     </w:lvl>
   </w:abstractNum>
   <w:num w:numId="1">
-    <w:abstractNumId w:val="36"/>
+    <w:abstractNumId w:val="37"/>
   </w:num>
   <w:num w:numId="2">
     <w:abstractNumId w:val="3"/>
@@ -11307,7 +11583,7 @@
     <w:abstractNumId w:val="27"/>
   </w:num>
   <w:num w:numId="17">
-    <w:abstractNumId w:val="35"/>
+    <w:abstractNumId w:val="36"/>
   </w:num>
   <w:num w:numId="18">
     <w:abstractNumId w:val="5"/>
@@ -11319,7 +11595,7 @@
     <w:abstractNumId w:val="16"/>
   </w:num>
   <w:num w:numId="21">
-    <w:abstractNumId w:val="34"/>
+    <w:abstractNumId w:val="35"/>
   </w:num>
   <w:num w:numId="22">
     <w:abstractNumId w:val="1"/>
@@ -11331,7 +11607,7 @@
     <w:abstractNumId w:val="25"/>
   </w:num>
   <w:num w:numId="25">
-    <w:abstractNumId w:val="37"/>
+    <w:abstractNumId w:val="38"/>
   </w:num>
   <w:num w:numId="26">
     <w:abstractNumId w:val="11"/>
@@ -11346,7 +11622,7 @@
     <w:abstractNumId w:val="8"/>
   </w:num>
   <w:num w:numId="30">
-    <w:abstractNumId w:val="32"/>
+    <w:abstractNumId w:val="33"/>
   </w:num>
   <w:num w:numId="31">
     <w:abstractNumId w:val="2"/>
@@ -11355,7 +11631,7 @@
     <w:abstractNumId w:val="19"/>
   </w:num>
   <w:num w:numId="33">
-    <w:abstractNumId w:val="33"/>
+    <w:abstractNumId w:val="34"/>
   </w:num>
   <w:num w:numId="34">
     <w:abstractNumId w:val="20"/>
@@ -11371,6 +11647,9 @@
   </w:num>
   <w:num w:numId="38">
     <w:abstractNumId w:val="31"/>
+  </w:num>
+  <w:num w:numId="39">
+    <w:abstractNumId w:val="32"/>
   </w:num>
 </w:numbering>
 </file>
@@ -11852,7 +12131,6 @@
   <w:style w:type="character" w:default="1" w:styleId="DefaultParagraphFont">
     <w:name w:val="Default Paragraph Font"/>
     <w:uiPriority w:val="1"/>
-    <w:semiHidden/>
     <w:unhideWhenUsed/>
   </w:style>
   <w:style w:type="table" w:default="1" w:styleId="TableNormal">

</xml_diff>